<commit_message>
changed the cover page
</commit_message>
<xml_diff>
--- a/SocialMedia 2/res/ECM1410 Cover page.docx
+++ b/SocialMedia 2/res/ECM1410 Cover page.docx
@@ -8,15 +8,7 @@
         <w:jc w:val="center"/>
       </w:pPr>
       <w:r>
-        <w:t xml:space="preserve">ECM1410 Cover </w:t>
-      </w:r>
-      <w:proofErr w:type="gramStart"/>
-      <w:r>
-        <w:t>page</w:t>
-      </w:r>
-      <w:proofErr w:type="gramEnd"/>
-      <w:r>
-        <w:t xml:space="preserve"> </w:t>
+        <w:t xml:space="preserve">ECM1410 Cover page </w:t>
       </w:r>
     </w:p>
     <w:tbl>
@@ -226,7 +218,13 @@
           </w:tcPr>
           <w:p>
             <w:r>
-              <w:t>22/3/23</w:t>
+              <w:t>22/</w:t>
+            </w:r>
+            <w:r>
+              <w:t>2</w:t>
+            </w:r>
+            <w:r>
+              <w:t>/23</w:t>
             </w:r>
           </w:p>
         </w:tc>
@@ -276,31 +274,51 @@
           <w:tcPr>
             <w:tcW w:w="1893" w:type="dxa"/>
           </w:tcPr>
-          <w:p/>
+          <w:p>
+            <w:r>
+              <w:t>24/2/23</w:t>
+            </w:r>
+          </w:p>
         </w:tc>
         <w:tc>
           <w:tcPr>
             <w:tcW w:w="1853" w:type="dxa"/>
           </w:tcPr>
-          <w:p/>
-        </w:tc>
-        <w:tc>
-          <w:tcPr>
-            <w:tcW w:w="1696" w:type="dxa"/>
-          </w:tcPr>
-          <w:p/>
+          <w:p>
+            <w:r>
+              <w:t>11:40</w:t>
+            </w:r>
+          </w:p>
+        </w:tc>
+        <w:tc>
+          <w:tcPr>
+            <w:tcW w:w="1696" w:type="dxa"/>
+          </w:tcPr>
+          <w:p>
+            <w:r>
+              <w:t>1h15</w:t>
+            </w:r>
+          </w:p>
         </w:tc>
         <w:tc>
           <w:tcPr>
             <w:tcW w:w="1878" w:type="dxa"/>
           </w:tcPr>
-          <w:p/>
-        </w:tc>
-        <w:tc>
-          <w:tcPr>
-            <w:tcW w:w="1696" w:type="dxa"/>
-          </w:tcPr>
-          <w:p/>
+          <w:p>
+            <w:r>
+              <w:t>Driver</w:t>
+            </w:r>
+          </w:p>
+        </w:tc>
+        <w:tc>
+          <w:tcPr>
+            <w:tcW w:w="1696" w:type="dxa"/>
+          </w:tcPr>
+          <w:p>
+            <w:r>
+              <w:t>Observer</w:t>
+            </w:r>
+          </w:p>
         </w:tc>
       </w:tr>
       <w:tr>

</xml_diff>

<commit_message>
updated the cover sheet
</commit_message>
<xml_diff>
--- a/SocialMedia 2/res/ECM1410 Cover page.docx
+++ b/SocialMedia 2/res/ECM1410 Cover page.docx
@@ -326,31 +326,51 @@
           <w:tcPr>
             <w:tcW w:w="1893" w:type="dxa"/>
           </w:tcPr>
-          <w:p/>
+          <w:p>
+            <w:r>
+              <w:t>28/2/23</w:t>
+            </w:r>
+          </w:p>
         </w:tc>
         <w:tc>
           <w:tcPr>
             <w:tcW w:w="1853" w:type="dxa"/>
           </w:tcPr>
-          <w:p/>
-        </w:tc>
-        <w:tc>
-          <w:tcPr>
-            <w:tcW w:w="1696" w:type="dxa"/>
-          </w:tcPr>
-          <w:p/>
+          <w:p>
+            <w:r>
+              <w:t>14:25</w:t>
+            </w:r>
+          </w:p>
+        </w:tc>
+        <w:tc>
+          <w:tcPr>
+            <w:tcW w:w="1696" w:type="dxa"/>
+          </w:tcPr>
+          <w:p>
+            <w:r>
+              <w:t>1h</w:t>
+            </w:r>
+          </w:p>
         </w:tc>
         <w:tc>
           <w:tcPr>
             <w:tcW w:w="1878" w:type="dxa"/>
           </w:tcPr>
-          <w:p/>
-        </w:tc>
-        <w:tc>
-          <w:tcPr>
-            <w:tcW w:w="1696" w:type="dxa"/>
-          </w:tcPr>
-          <w:p/>
+          <w:p>
+            <w:r>
+              <w:t>Observer</w:t>
+            </w:r>
+          </w:p>
+        </w:tc>
+        <w:tc>
+          <w:tcPr>
+            <w:tcW w:w="1696" w:type="dxa"/>
+          </w:tcPr>
+          <w:p>
+            <w:r>
+              <w:t xml:space="preserve">Driver </w:t>
+            </w:r>
+          </w:p>
         </w:tc>
       </w:tr>
       <w:tr>

</xml_diff>

<commit_message>
Wednesday Session Part 2
</commit_message>
<xml_diff>
--- a/SocialMedia 2/res/ECM1410 Cover page.docx
+++ b/SocialMedia 2/res/ECM1410 Cover page.docx
@@ -378,31 +378,51 @@
           <w:tcPr>
             <w:tcW w:w="1893" w:type="dxa"/>
           </w:tcPr>
-          <w:p/>
+          <w:p>
+            <w:r>
+              <w:t>01/3/23</w:t>
+            </w:r>
+          </w:p>
         </w:tc>
         <w:tc>
           <w:tcPr>
             <w:tcW w:w="1853" w:type="dxa"/>
           </w:tcPr>
-          <w:p/>
-        </w:tc>
-        <w:tc>
-          <w:tcPr>
-            <w:tcW w:w="1696" w:type="dxa"/>
-          </w:tcPr>
-          <w:p/>
+          <w:p>
+            <w:r>
+              <w:t>11:50</w:t>
+            </w:r>
+          </w:p>
+        </w:tc>
+        <w:tc>
+          <w:tcPr>
+            <w:tcW w:w="1696" w:type="dxa"/>
+          </w:tcPr>
+          <w:p>
+            <w:r>
+              <w:t>1h30</w:t>
+            </w:r>
+          </w:p>
         </w:tc>
         <w:tc>
           <w:tcPr>
             <w:tcW w:w="1878" w:type="dxa"/>
           </w:tcPr>
-          <w:p/>
-        </w:tc>
-        <w:tc>
-          <w:tcPr>
-            <w:tcW w:w="1696" w:type="dxa"/>
-          </w:tcPr>
-          <w:p/>
+          <w:p>
+            <w:r>
+              <w:t>Driver</w:t>
+            </w:r>
+          </w:p>
+        </w:tc>
+        <w:tc>
+          <w:tcPr>
+            <w:tcW w:w="1696" w:type="dxa"/>
+          </w:tcPr>
+          <w:p>
+            <w:r>
+              <w:t>Observer</w:t>
+            </w:r>
+          </w:p>
         </w:tc>
       </w:tr>
       <w:tr>

</xml_diff>

<commit_message>
Updated the times of inputs in the cover page
</commit_message>
<xml_diff>
--- a/SocialMedia 2/res/ECM1410 Cover page.docx
+++ b/SocialMedia 2/res/ECM1410 Cover page.docx
@@ -8,7 +8,15 @@
         <w:jc w:val="center"/>
       </w:pPr>
       <w:r>
-        <w:t xml:space="preserve">ECM1410 Cover page </w:t>
+        <w:t xml:space="preserve">ECM1410 Cover </w:t>
+      </w:r>
+      <w:proofErr w:type="gramStart"/>
+      <w:r>
+        <w:t>page</w:t>
+      </w:r>
+      <w:proofErr w:type="gramEnd"/>
+      <w:r>
+        <w:t xml:space="preserve"> </w:t>
       </w:r>
     </w:p>
     <w:tbl>
@@ -430,31 +438,51 @@
           <w:tcPr>
             <w:tcW w:w="1893" w:type="dxa"/>
           </w:tcPr>
-          <w:p/>
+          <w:p>
+            <w:r>
+              <w:t>03/3/23</w:t>
+            </w:r>
+          </w:p>
         </w:tc>
         <w:tc>
           <w:tcPr>
             <w:tcW w:w="1853" w:type="dxa"/>
           </w:tcPr>
-          <w:p/>
-        </w:tc>
-        <w:tc>
-          <w:tcPr>
-            <w:tcW w:w="1696" w:type="dxa"/>
-          </w:tcPr>
-          <w:p/>
+          <w:p>
+            <w:r>
+              <w:t>13:00</w:t>
+            </w:r>
+          </w:p>
+        </w:tc>
+        <w:tc>
+          <w:tcPr>
+            <w:tcW w:w="1696" w:type="dxa"/>
+          </w:tcPr>
+          <w:p>
+            <w:r>
+              <w:t>1h20</w:t>
+            </w:r>
+          </w:p>
         </w:tc>
         <w:tc>
           <w:tcPr>
             <w:tcW w:w="1878" w:type="dxa"/>
           </w:tcPr>
-          <w:p/>
-        </w:tc>
-        <w:tc>
-          <w:tcPr>
-            <w:tcW w:w="1696" w:type="dxa"/>
-          </w:tcPr>
-          <w:p/>
+          <w:p>
+            <w:r>
+              <w:t>Observer</w:t>
+            </w:r>
+          </w:p>
+        </w:tc>
+        <w:tc>
+          <w:tcPr>
+            <w:tcW w:w="1696" w:type="dxa"/>
+          </w:tcPr>
+          <w:p>
+            <w:r>
+              <w:t>Driver</w:t>
+            </w:r>
+          </w:p>
         </w:tc>
       </w:tr>
       <w:tr>

</xml_diff>

<commit_message>
Updted the cover page
</commit_message>
<xml_diff>
--- a/SocialMedia 2/res/ECM1410 Cover page.docx
+++ b/SocialMedia 2/res/ECM1410 Cover page.docx
@@ -527,6 +527,282 @@
               <w:t>Driver</w:t>
             </w:r>
           </w:p>
+        </w:tc>
+      </w:tr>
+      <w:tr>
+        <w:tc>
+          <w:tcPr>
+            <w:tcW w:w="1893" w:type="dxa"/>
+          </w:tcPr>
+          <w:p>
+            <w:r>
+              <w:t>07/2/23</w:t>
+            </w:r>
+          </w:p>
+        </w:tc>
+        <w:tc>
+          <w:tcPr>
+            <w:tcW w:w="1853" w:type="dxa"/>
+          </w:tcPr>
+          <w:p>
+            <w:r>
+              <w:t>12:30</w:t>
+            </w:r>
+          </w:p>
+        </w:tc>
+        <w:tc>
+          <w:tcPr>
+            <w:tcW w:w="1696" w:type="dxa"/>
+          </w:tcPr>
+          <w:p>
+            <w:r>
+              <w:t xml:space="preserve">1h </w:t>
+            </w:r>
+          </w:p>
+        </w:tc>
+        <w:tc>
+          <w:tcPr>
+            <w:tcW w:w="1878" w:type="dxa"/>
+          </w:tcPr>
+          <w:p>
+            <w:r>
+              <w:t>Observer</w:t>
+            </w:r>
+          </w:p>
+        </w:tc>
+        <w:tc>
+          <w:tcPr>
+            <w:tcW w:w="1696" w:type="dxa"/>
+          </w:tcPr>
+          <w:p>
+            <w:r>
+              <w:t>Driver</w:t>
+            </w:r>
+          </w:p>
+        </w:tc>
+      </w:tr>
+      <w:tr>
+        <w:tc>
+          <w:tcPr>
+            <w:tcW w:w="1893" w:type="dxa"/>
+          </w:tcPr>
+          <w:p/>
+        </w:tc>
+        <w:tc>
+          <w:tcPr>
+            <w:tcW w:w="1853" w:type="dxa"/>
+          </w:tcPr>
+          <w:p/>
+        </w:tc>
+        <w:tc>
+          <w:tcPr>
+            <w:tcW w:w="1696" w:type="dxa"/>
+          </w:tcPr>
+          <w:p/>
+        </w:tc>
+        <w:tc>
+          <w:tcPr>
+            <w:tcW w:w="1878" w:type="dxa"/>
+          </w:tcPr>
+          <w:p/>
+        </w:tc>
+        <w:tc>
+          <w:tcPr>
+            <w:tcW w:w="1696" w:type="dxa"/>
+          </w:tcPr>
+          <w:p/>
+        </w:tc>
+      </w:tr>
+      <w:tr>
+        <w:tc>
+          <w:tcPr>
+            <w:tcW w:w="1893" w:type="dxa"/>
+          </w:tcPr>
+          <w:p/>
+        </w:tc>
+        <w:tc>
+          <w:tcPr>
+            <w:tcW w:w="1853" w:type="dxa"/>
+          </w:tcPr>
+          <w:p/>
+        </w:tc>
+        <w:tc>
+          <w:tcPr>
+            <w:tcW w:w="1696" w:type="dxa"/>
+          </w:tcPr>
+          <w:p/>
+        </w:tc>
+        <w:tc>
+          <w:tcPr>
+            <w:tcW w:w="1878" w:type="dxa"/>
+          </w:tcPr>
+          <w:p/>
+        </w:tc>
+        <w:tc>
+          <w:tcPr>
+            <w:tcW w:w="1696" w:type="dxa"/>
+          </w:tcPr>
+          <w:p/>
+        </w:tc>
+      </w:tr>
+      <w:tr>
+        <w:tc>
+          <w:tcPr>
+            <w:tcW w:w="1893" w:type="dxa"/>
+          </w:tcPr>
+          <w:p/>
+        </w:tc>
+        <w:tc>
+          <w:tcPr>
+            <w:tcW w:w="1853" w:type="dxa"/>
+          </w:tcPr>
+          <w:p/>
+        </w:tc>
+        <w:tc>
+          <w:tcPr>
+            <w:tcW w:w="1696" w:type="dxa"/>
+          </w:tcPr>
+          <w:p/>
+        </w:tc>
+        <w:tc>
+          <w:tcPr>
+            <w:tcW w:w="1878" w:type="dxa"/>
+          </w:tcPr>
+          <w:p/>
+        </w:tc>
+        <w:tc>
+          <w:tcPr>
+            <w:tcW w:w="1696" w:type="dxa"/>
+          </w:tcPr>
+          <w:p/>
+        </w:tc>
+      </w:tr>
+      <w:tr>
+        <w:tc>
+          <w:tcPr>
+            <w:tcW w:w="1893" w:type="dxa"/>
+          </w:tcPr>
+          <w:p/>
+        </w:tc>
+        <w:tc>
+          <w:tcPr>
+            <w:tcW w:w="1853" w:type="dxa"/>
+          </w:tcPr>
+          <w:p/>
+        </w:tc>
+        <w:tc>
+          <w:tcPr>
+            <w:tcW w:w="1696" w:type="dxa"/>
+          </w:tcPr>
+          <w:p/>
+        </w:tc>
+        <w:tc>
+          <w:tcPr>
+            <w:tcW w:w="1878" w:type="dxa"/>
+          </w:tcPr>
+          <w:p/>
+        </w:tc>
+        <w:tc>
+          <w:tcPr>
+            <w:tcW w:w="1696" w:type="dxa"/>
+          </w:tcPr>
+          <w:p/>
+        </w:tc>
+      </w:tr>
+      <w:tr>
+        <w:tc>
+          <w:tcPr>
+            <w:tcW w:w="1893" w:type="dxa"/>
+          </w:tcPr>
+          <w:p/>
+        </w:tc>
+        <w:tc>
+          <w:tcPr>
+            <w:tcW w:w="1853" w:type="dxa"/>
+          </w:tcPr>
+          <w:p/>
+        </w:tc>
+        <w:tc>
+          <w:tcPr>
+            <w:tcW w:w="1696" w:type="dxa"/>
+          </w:tcPr>
+          <w:p/>
+        </w:tc>
+        <w:tc>
+          <w:tcPr>
+            <w:tcW w:w="1878" w:type="dxa"/>
+          </w:tcPr>
+          <w:p/>
+        </w:tc>
+        <w:tc>
+          <w:tcPr>
+            <w:tcW w:w="1696" w:type="dxa"/>
+          </w:tcPr>
+          <w:p/>
+        </w:tc>
+      </w:tr>
+      <w:tr>
+        <w:tc>
+          <w:tcPr>
+            <w:tcW w:w="1893" w:type="dxa"/>
+          </w:tcPr>
+          <w:p/>
+        </w:tc>
+        <w:tc>
+          <w:tcPr>
+            <w:tcW w:w="1853" w:type="dxa"/>
+          </w:tcPr>
+          <w:p/>
+        </w:tc>
+        <w:tc>
+          <w:tcPr>
+            <w:tcW w:w="1696" w:type="dxa"/>
+          </w:tcPr>
+          <w:p/>
+        </w:tc>
+        <w:tc>
+          <w:tcPr>
+            <w:tcW w:w="1878" w:type="dxa"/>
+          </w:tcPr>
+          <w:p/>
+        </w:tc>
+        <w:tc>
+          <w:tcPr>
+            <w:tcW w:w="1696" w:type="dxa"/>
+          </w:tcPr>
+          <w:p/>
+        </w:tc>
+      </w:tr>
+      <w:tr>
+        <w:tc>
+          <w:tcPr>
+            <w:tcW w:w="1893" w:type="dxa"/>
+          </w:tcPr>
+          <w:p/>
+        </w:tc>
+        <w:tc>
+          <w:tcPr>
+            <w:tcW w:w="1853" w:type="dxa"/>
+          </w:tcPr>
+          <w:p/>
+        </w:tc>
+        <w:tc>
+          <w:tcPr>
+            <w:tcW w:w="1696" w:type="dxa"/>
+          </w:tcPr>
+          <w:p/>
+        </w:tc>
+        <w:tc>
+          <w:tcPr>
+            <w:tcW w:w="1878" w:type="dxa"/>
+          </w:tcPr>
+          <w:p/>
+        </w:tc>
+        <w:tc>
+          <w:tcPr>
+            <w:tcW w:w="1696" w:type="dxa"/>
+          </w:tcPr>
+          <w:p/>
         </w:tc>
       </w:tr>
     </w:tbl>

</xml_diff>

<commit_message>
added the cover sheet
</commit_message>
<xml_diff>
--- a/SocialMedia 2/res/ECM1410 Cover page.docx
+++ b/SocialMedia 2/res/ECM1410 Cover page.docx
@@ -708,31 +708,51 @@
           <w:tcPr>
             <w:tcW w:w="1893" w:type="dxa"/>
           </w:tcPr>
-          <w:p/>
+          <w:p>
+            <w:r>
+              <w:t>10/3/23</w:t>
+            </w:r>
+          </w:p>
         </w:tc>
         <w:tc>
           <w:tcPr>
             <w:tcW w:w="1853" w:type="dxa"/>
           </w:tcPr>
-          <w:p/>
-        </w:tc>
-        <w:tc>
-          <w:tcPr>
-            <w:tcW w:w="1696" w:type="dxa"/>
-          </w:tcPr>
-          <w:p/>
+          <w:p>
+            <w:r>
+              <w:t>11:30</w:t>
+            </w:r>
+          </w:p>
+        </w:tc>
+        <w:tc>
+          <w:tcPr>
+            <w:tcW w:w="1696" w:type="dxa"/>
+          </w:tcPr>
+          <w:p>
+            <w:r>
+              <w:t>1h20</w:t>
+            </w:r>
+          </w:p>
         </w:tc>
         <w:tc>
           <w:tcPr>
             <w:tcW w:w="1878" w:type="dxa"/>
           </w:tcPr>
-          <w:p/>
-        </w:tc>
-        <w:tc>
-          <w:tcPr>
-            <w:tcW w:w="1696" w:type="dxa"/>
-          </w:tcPr>
-          <w:p/>
+          <w:p>
+            <w:r>
+              <w:t>Driver</w:t>
+            </w:r>
+          </w:p>
+        </w:tc>
+        <w:tc>
+          <w:tcPr>
+            <w:tcW w:w="1696" w:type="dxa"/>
+          </w:tcPr>
+          <w:p>
+            <w:r>
+              <w:t>Observer</w:t>
+            </w:r>
+          </w:p>
         </w:tc>
       </w:tr>
       <w:tr>

</xml_diff>